<commit_message>
Report of Session-05-part1 completed
</commit_message>
<xml_diff>
--- a/Session-05/Report/BioSigLab_Report5.docx
+++ b/Session-05/Report/BioSigLab_Report5.docx
@@ -4320,7 +4320,7 @@
           <w:r>
             <w:fldChar w:fldCharType="separate"/>
           </w:r>
-          <w:hyperlink w:anchor="_Toc164845109" w:history="1">
+          <w:hyperlink w:anchor="_Toc165403104" w:history="1">
             <w:r>
               <w:rPr>
                 <w:rStyle w:val="Hyperlink"/>
@@ -4329,7 +4329,7 @@
                 <w:rtl/>
                 <w:lang w:bidi="fa-IR"/>
               </w:rPr>
-              <w:t>بخش اول: پتانسيل وابسته به رخداد</w:t>
+              <w:t>بخش اول: محدودسازي فركانسي سيگنال/كاهش نويز</w:t>
             </w:r>
             <w:r>
               <w:rPr>
@@ -4350,7 +4350,7 @@
                 <w:noProof/>
                 <w:webHidden/>
               </w:rPr>
-              <w:instrText xml:space="preserve"> PAGEREF _Toc164845109 \h </w:instrText>
+              <w:instrText xml:space="preserve"> PAGEREF _Toc165403104 \h </w:instrText>
             </w:r>
             <w:r>
               <w:rPr>
@@ -4383,13 +4383,13 @@
         </w:p>
         <w:p>
           <w:pPr>
-            <w:pStyle w:val="TOC1"/>
+            <w:pStyle w:val="TOC2"/>
             <w:rPr>
               <w:rFonts w:eastAsiaTheme="minorEastAsia"/>
               <w:noProof/>
             </w:rPr>
           </w:pPr>
-          <w:hyperlink w:anchor="_Toc164845110" w:history="1">
+          <w:hyperlink w:anchor="_Toc165403105" w:history="1">
             <w:r>
               <w:rPr>
                 <w:rStyle w:val="Hyperlink"/>
@@ -4398,7 +4398,97 @@
                 <w:rtl/>
                 <w:lang w:bidi="fa-IR"/>
               </w:rPr>
-              <w:t>بخش دوم: پتانسيل برانگيخته بينايي حالت دائم</w:t>
+              <w:t>الف) محتوا</w:t>
+            </w:r>
+            <w:r>
+              <w:rPr>
+                <w:rStyle w:val="Hyperlink"/>
+                <w:rFonts w:cs="B Shiraz" w:hint="cs"/>
+                <w:noProof/>
+                <w:rtl/>
+                <w:lang w:bidi="fa-IR"/>
+              </w:rPr>
+              <w:t>ی</w:t>
+            </w:r>
+            <w:r>
+              <w:rPr>
+                <w:rStyle w:val="Hyperlink"/>
+                <w:rFonts w:cs="B Shiraz"/>
+                <w:noProof/>
+                <w:rtl/>
+                <w:lang w:bidi="fa-IR"/>
+              </w:rPr>
+              <w:t xml:space="preserve"> فرکانس</w:t>
+            </w:r>
+            <w:r>
+              <w:rPr>
+                <w:rStyle w:val="Hyperlink"/>
+                <w:rFonts w:cs="B Shiraz" w:hint="cs"/>
+                <w:noProof/>
+                <w:rtl/>
+                <w:lang w:bidi="fa-IR"/>
+              </w:rPr>
+              <w:t>ی</w:t>
+            </w:r>
+            <w:r>
+              <w:rPr>
+                <w:rStyle w:val="Hyperlink"/>
+                <w:rFonts w:cs="B Shiraz"/>
+                <w:noProof/>
+                <w:rtl/>
+                <w:lang w:bidi="fa-IR"/>
+              </w:rPr>
+              <w:t xml:space="preserve"> از س</w:t>
+            </w:r>
+            <w:r>
+              <w:rPr>
+                <w:rStyle w:val="Hyperlink"/>
+                <w:rFonts w:cs="B Shiraz" w:hint="cs"/>
+                <w:noProof/>
+                <w:rtl/>
+                <w:lang w:bidi="fa-IR"/>
+              </w:rPr>
+              <w:t>ی</w:t>
+            </w:r>
+            <w:r>
+              <w:rPr>
+                <w:rStyle w:val="Hyperlink"/>
+                <w:rFonts w:cs="B Shiraz" w:hint="eastAsia"/>
+                <w:noProof/>
+                <w:rtl/>
+                <w:lang w:bidi="fa-IR"/>
+              </w:rPr>
+              <w:t>گنال</w:t>
+            </w:r>
+            <w:r>
+              <w:rPr>
+                <w:rStyle w:val="Hyperlink"/>
+                <w:rFonts w:cs="B Shiraz"/>
+                <w:noProof/>
+                <w:rtl/>
+                <w:lang w:bidi="fa-IR"/>
+              </w:rPr>
+              <w:t xml:space="preserve"> تم</w:t>
+            </w:r>
+            <w:r>
+              <w:rPr>
+                <w:rStyle w:val="Hyperlink"/>
+                <w:rFonts w:cs="B Shiraz" w:hint="cs"/>
+                <w:noProof/>
+                <w:rtl/>
+                <w:lang w:bidi="fa-IR"/>
+              </w:rPr>
+              <w:t>ی</w:t>
+            </w:r>
+            <w:r>
+              <w:rPr>
+                <w:rStyle w:val="Hyperlink"/>
+                <w:rFonts w:cs="B Shiraz"/>
+                <w:noProof/>
+                <w:rtl/>
+                <w:lang w:bidi="fa-IR"/>
+              </w:rPr>
+              <w:t>ز</w:t>
             </w:r>
             <w:r>
               <w:rPr>
@@ -4419,7 +4509,136 @@
                 <w:noProof/>
                 <w:webHidden/>
               </w:rPr>
-              <w:instrText xml:space="preserve"> PAGEREF _Toc164845110 \h </w:instrText>
+              <w:instrText xml:space="preserve"> PAGEREF _Toc165403105 \h </w:instrText>
+            </w:r>
+            <w:r>
+              <w:rPr>
+                <w:noProof/>
+                <w:webHidden/>
+              </w:rPr>
+            </w:r>
+            <w:r>
+              <w:rPr>
+                <w:noProof/>
+                <w:webHidden/>
+              </w:rPr>
+              <w:fldChar w:fldCharType="separate"/>
+            </w:r>
+            <w:r>
+              <w:rPr>
+                <w:noProof/>
+                <w:webHidden/>
+              </w:rPr>
+              <w:t>2</w:t>
+            </w:r>
+            <w:r>
+              <w:rPr>
+                <w:noProof/>
+                <w:webHidden/>
+              </w:rPr>
+              <w:fldChar w:fldCharType="end"/>
+            </w:r>
+          </w:hyperlink>
+        </w:p>
+        <w:p>
+          <w:pPr>
+            <w:pStyle w:val="TOC2"/>
+            <w:rPr>
+              <w:rFonts w:eastAsiaTheme="minorEastAsia"/>
+              <w:noProof/>
+            </w:rPr>
+          </w:pPr>
+          <w:hyperlink w:anchor="_Toc165403106" w:history="1">
+            <w:r>
+              <w:rPr>
+                <w:rStyle w:val="Hyperlink"/>
+                <w:rFonts w:cs="B Shiraz"/>
+                <w:noProof/>
+                <w:rtl/>
+                <w:lang w:bidi="fa-IR"/>
+              </w:rPr>
+              <w:t>ب) ف</w:t>
+            </w:r>
+            <w:r>
+              <w:rPr>
+                <w:rStyle w:val="Hyperlink"/>
+                <w:rFonts w:cs="B Shiraz" w:hint="cs"/>
+                <w:noProof/>
+                <w:rtl/>
+                <w:lang w:bidi="fa-IR"/>
+              </w:rPr>
+              <w:t>ی</w:t>
+            </w:r>
+            <w:r>
+              <w:rPr>
+                <w:rStyle w:val="Hyperlink"/>
+                <w:rFonts w:cs="B Shiraz" w:hint="eastAsia"/>
+                <w:noProof/>
+                <w:rtl/>
+                <w:lang w:bidi="fa-IR"/>
+              </w:rPr>
+              <w:t>لتر</w:t>
+            </w:r>
+            <w:r>
+              <w:rPr>
+                <w:rStyle w:val="Hyperlink"/>
+                <w:rFonts w:cs="B Shiraz"/>
+                <w:noProof/>
+                <w:rtl/>
+                <w:lang w:bidi="fa-IR"/>
+              </w:rPr>
+              <w:t xml:space="preserve"> م</w:t>
+            </w:r>
+            <w:r>
+              <w:rPr>
+                <w:rStyle w:val="Hyperlink"/>
+                <w:rFonts w:cs="B Shiraz" w:hint="cs"/>
+                <w:noProof/>
+                <w:rtl/>
+                <w:lang w:bidi="fa-IR"/>
+              </w:rPr>
+              <w:t>ی</w:t>
+            </w:r>
+            <w:r>
+              <w:rPr>
+                <w:rStyle w:val="Hyperlink"/>
+                <w:rFonts w:cs="B Shiraz" w:hint="eastAsia"/>
+                <w:noProof/>
+                <w:rtl/>
+                <w:lang w:bidi="fa-IR"/>
+              </w:rPr>
+              <w:t>ان</w:t>
+            </w:r>
+            <w:r>
+              <w:rPr>
+                <w:rStyle w:val="Hyperlink"/>
+                <w:rFonts w:cs="B Shiraz"/>
+                <w:noProof/>
+                <w:rtl/>
+                <w:lang w:bidi="fa-IR"/>
+              </w:rPr>
+              <w:t>‌گذر</w:t>
+            </w:r>
+            <w:r>
+              <w:rPr>
+                <w:noProof/>
+                <w:webHidden/>
+              </w:rPr>
+              <w:tab/>
+            </w:r>
+            <w:r>
+              <w:rPr>
+                <w:noProof/>
+                <w:webHidden/>
+              </w:rPr>
+              <w:fldChar w:fldCharType="begin"/>
+            </w:r>
+            <w:r>
+              <w:rPr>
+                <w:noProof/>
+                <w:webHidden/>
+              </w:rPr>
+              <w:instrText xml:space="preserve"> PAGEREF _Toc165403106 \h </w:instrText>
             </w:r>
             <w:r>
               <w:rPr>
@@ -4452,6 +4671,184 @@
         </w:p>
         <w:p>
           <w:pPr>
+            <w:pStyle w:val="TOC2"/>
+            <w:rPr>
+              <w:rFonts w:eastAsiaTheme="minorEastAsia"/>
+              <w:noProof/>
+            </w:rPr>
+          </w:pPr>
+          <w:hyperlink w:anchor="_Toc165403107" w:history="1">
+            <w:r>
+              <w:rPr>
+                <w:rStyle w:val="Hyperlink"/>
+                <w:rFonts w:cs="B Shiraz"/>
+                <w:noProof/>
+                <w:rtl/>
+                <w:lang w:bidi="fa-IR"/>
+              </w:rPr>
+              <w:t>ج) کارا</w:t>
+            </w:r>
+            <w:r>
+              <w:rPr>
+                <w:rStyle w:val="Hyperlink"/>
+                <w:rFonts w:cs="B Shiraz" w:hint="cs"/>
+                <w:noProof/>
+                <w:rtl/>
+                <w:lang w:bidi="fa-IR"/>
+              </w:rPr>
+              <w:t>یی</w:t>
+            </w:r>
+            <w:r>
+              <w:rPr>
+                <w:rStyle w:val="Hyperlink"/>
+                <w:rFonts w:cs="B Shiraz"/>
+                <w:noProof/>
+                <w:rtl/>
+                <w:lang w:bidi="fa-IR"/>
+              </w:rPr>
+              <w:t xml:space="preserve"> ف</w:t>
+            </w:r>
+            <w:r>
+              <w:rPr>
+                <w:rStyle w:val="Hyperlink"/>
+                <w:rFonts w:cs="B Shiraz" w:hint="cs"/>
+                <w:noProof/>
+                <w:rtl/>
+                <w:lang w:bidi="fa-IR"/>
+              </w:rPr>
+              <w:t>ی</w:t>
+            </w:r>
+            <w:r>
+              <w:rPr>
+                <w:rStyle w:val="Hyperlink"/>
+                <w:rFonts w:cs="B Shiraz"/>
+                <w:noProof/>
+                <w:rtl/>
+                <w:lang w:bidi="fa-IR"/>
+              </w:rPr>
+              <w:t>لتر</w:t>
+            </w:r>
+            <w:r>
+              <w:rPr>
+                <w:noProof/>
+                <w:webHidden/>
+              </w:rPr>
+              <w:tab/>
+            </w:r>
+            <w:r>
+              <w:rPr>
+                <w:noProof/>
+                <w:webHidden/>
+              </w:rPr>
+              <w:fldChar w:fldCharType="begin"/>
+            </w:r>
+            <w:r>
+              <w:rPr>
+                <w:noProof/>
+                <w:webHidden/>
+              </w:rPr>
+              <w:instrText xml:space="preserve"> PAGEREF _Toc165403107 \h </w:instrText>
+            </w:r>
+            <w:r>
+              <w:rPr>
+                <w:noProof/>
+                <w:webHidden/>
+              </w:rPr>
+            </w:r>
+            <w:r>
+              <w:rPr>
+                <w:noProof/>
+                <w:webHidden/>
+              </w:rPr>
+              <w:fldChar w:fldCharType="separate"/>
+            </w:r>
+            <w:r>
+              <w:rPr>
+                <w:noProof/>
+                <w:webHidden/>
+              </w:rPr>
+              <w:t>5</w:t>
+            </w:r>
+            <w:r>
+              <w:rPr>
+                <w:noProof/>
+                <w:webHidden/>
+              </w:rPr>
+              <w:fldChar w:fldCharType="end"/>
+            </w:r>
+          </w:hyperlink>
+        </w:p>
+        <w:p>
+          <w:pPr>
+            <w:pStyle w:val="TOC1"/>
+            <w:rPr>
+              <w:rFonts w:eastAsiaTheme="minorEastAsia"/>
+              <w:noProof/>
+            </w:rPr>
+          </w:pPr>
+          <w:hyperlink w:anchor="_Toc165403108" w:history="1">
+            <w:r>
+              <w:rPr>
+                <w:rStyle w:val="Hyperlink"/>
+                <w:rFonts w:cs="B Shiraz"/>
+                <w:noProof/>
+                <w:rtl/>
+                <w:lang w:bidi="fa-IR"/>
+              </w:rPr>
+              <w:t>بخش دوم: تشخيص آريتمي‌هاي بطني</w:t>
+            </w:r>
+            <w:r>
+              <w:rPr>
+                <w:noProof/>
+                <w:webHidden/>
+              </w:rPr>
+              <w:tab/>
+            </w:r>
+            <w:r>
+              <w:rPr>
+                <w:noProof/>
+                <w:webHidden/>
+              </w:rPr>
+              <w:fldChar w:fldCharType="begin"/>
+            </w:r>
+            <w:r>
+              <w:rPr>
+                <w:noProof/>
+                <w:webHidden/>
+              </w:rPr>
+              <w:instrText xml:space="preserve"> PAGEREF _Toc165403108 \h </w:instrText>
+            </w:r>
+            <w:r>
+              <w:rPr>
+                <w:noProof/>
+                <w:webHidden/>
+              </w:rPr>
+            </w:r>
+            <w:r>
+              <w:rPr>
+                <w:noProof/>
+                <w:webHidden/>
+              </w:rPr>
+              <w:fldChar w:fldCharType="separate"/>
+            </w:r>
+            <w:r>
+              <w:rPr>
+                <w:noProof/>
+                <w:webHidden/>
+              </w:rPr>
+              <w:t>6</w:t>
+            </w:r>
+            <w:r>
+              <w:rPr>
+                <w:noProof/>
+                <w:webHidden/>
+              </w:rPr>
+              <w:fldChar w:fldCharType="end"/>
+            </w:r>
+          </w:hyperlink>
+        </w:p>
+        <w:p>
+          <w:pPr>
             <w:bidi/>
           </w:pPr>
           <w:r>
@@ -4489,11 +4886,10 @@
         <w:bidi/>
         <w:rPr>
           <w:rFonts w:cs="B Shiraz"/>
-          <w:rtl/>
-          <w:lang w:bidi="fa-IR"/>
-        </w:rPr>
-      </w:pPr>
-      <w:bookmarkStart w:id="0" w:name="_Toc164845109"/>
+          <w:lang w:bidi="fa-IR"/>
+        </w:rPr>
+      </w:pPr>
+      <w:bookmarkStart w:id="0" w:name="_Toc165403104"/>
       <w:r>
         <w:rPr>
           <w:rFonts w:cs="B Shiraz" w:hint="cs"/>
@@ -4510,7 +4906,7 @@
           <w:rtl/>
           <w:lang w:bidi="fa-IR"/>
         </w:rPr>
-        <w:t>پتانسيل</w:t>
+        <w:t>محدودسازي</w:t>
       </w:r>
       <w:proofErr w:type="spellEnd"/>
       <w:r>
@@ -4519,27 +4915,1322 @@
           <w:rtl/>
           <w:lang w:bidi="fa-IR"/>
         </w:rPr>
-        <w:t xml:space="preserve"> وابسته به رخداد</w:t>
+        <w:t xml:space="preserve"> </w:t>
+      </w:r>
+      <w:proofErr w:type="spellStart"/>
+      <w:r>
+        <w:rPr>
+          <w:rFonts w:cs="B Shiraz"/>
+          <w:rtl/>
+          <w:lang w:bidi="fa-IR"/>
+        </w:rPr>
+        <w:t>فركانسي</w:t>
+      </w:r>
+      <w:proofErr w:type="spellEnd"/>
+      <w:r>
+        <w:rPr>
+          <w:rFonts w:cs="B Shiraz"/>
+          <w:rtl/>
+          <w:lang w:bidi="fa-IR"/>
+        </w:rPr>
+        <w:t xml:space="preserve"> </w:t>
+      </w:r>
+      <w:proofErr w:type="spellStart"/>
+      <w:r>
+        <w:rPr>
+          <w:rFonts w:cs="B Shiraz"/>
+          <w:rtl/>
+          <w:lang w:bidi="fa-IR"/>
+        </w:rPr>
+        <w:t>سيگنال</w:t>
+      </w:r>
+      <w:proofErr w:type="spellEnd"/>
+      <w:r>
+        <w:rPr>
+          <w:rFonts w:cs="B Shiraz"/>
+          <w:rtl/>
+          <w:lang w:bidi="fa-IR"/>
+        </w:rPr>
+        <w:t>/</w:t>
+      </w:r>
+      <w:proofErr w:type="spellStart"/>
+      <w:r>
+        <w:rPr>
+          <w:rFonts w:cs="B Shiraz"/>
+          <w:rtl/>
+          <w:lang w:bidi="fa-IR"/>
+        </w:rPr>
+        <w:t>كاهش</w:t>
+      </w:r>
+      <w:proofErr w:type="spellEnd"/>
+      <w:r>
+        <w:rPr>
+          <w:rFonts w:cs="B Shiraz"/>
+          <w:rtl/>
+          <w:lang w:bidi="fa-IR"/>
+        </w:rPr>
+        <w:t xml:space="preserve"> </w:t>
+      </w:r>
+      <w:proofErr w:type="spellStart"/>
+      <w:r>
+        <w:rPr>
+          <w:rFonts w:cs="B Shiraz"/>
+          <w:rtl/>
+          <w:lang w:bidi="fa-IR"/>
+        </w:rPr>
+        <w:t>نويز</w:t>
       </w:r>
       <w:bookmarkEnd w:id="0"/>
+      <w:proofErr w:type="spellEnd"/>
     </w:p>
     <w:p>
       <w:pPr>
-        <w:rPr>
-          <w:rtl/>
-          <w:lang w:bidi="fa-IR"/>
-        </w:rPr>
-      </w:pPr>
-      <w:r>
-        <w:rPr>
-          <w:rtl/>
-          <w:lang w:bidi="fa-IR"/>
-        </w:rPr>
-        <w:br w:type="page"/>
+        <w:bidi/>
+        <w:jc w:val="center"/>
+        <w:rPr>
+          <w:rFonts w:cs="B Roya"/>
+          <w:lang w:bidi="fa-IR"/>
+        </w:rPr>
+      </w:pPr>
+      <w:r>
+        <w:rPr>
+          <w:rFonts w:cs="B Roya"/>
+          <w:rtl/>
+          <w:lang w:bidi="fa-IR"/>
+        </w:rPr>
+        <w:drawing>
+          <wp:inline distT="0" distB="0" distL="0" distR="0" wp14:anchorId="027989A9" wp14:editId="41C132FE">
+            <wp:extent cx="5943600" cy="3242310"/>
+            <wp:effectExtent l="0" t="0" r="0" b="0"/>
+            <wp:docPr id="225694567" name="Picture 1"/>
+            <wp:cNvGraphicFramePr>
+              <a:graphicFrameLocks xmlns:a="http://schemas.openxmlformats.org/drawingml/2006/main" noChangeAspect="1"/>
+            </wp:cNvGraphicFramePr>
+            <a:graphic xmlns:a="http://schemas.openxmlformats.org/drawingml/2006/main">
+              <a:graphicData uri="http://schemas.openxmlformats.org/drawingml/2006/picture">
+                <pic:pic xmlns:pic="http://schemas.openxmlformats.org/drawingml/2006/picture">
+                  <pic:nvPicPr>
+                    <pic:cNvPr id="225694567" name=""/>
+                    <pic:cNvPicPr/>
+                  </pic:nvPicPr>
+                  <pic:blipFill>
+                    <a:blip r:embed="rId10"/>
+                    <a:stretch>
+                      <a:fillRect/>
+                    </a:stretch>
+                  </pic:blipFill>
+                  <pic:spPr>
+                    <a:xfrm>
+                      <a:off x="0" y="0"/>
+                      <a:ext cx="5943600" cy="3242310"/>
+                    </a:xfrm>
+                    <a:prstGeom prst="rect">
+                      <a:avLst/>
+                    </a:prstGeom>
+                  </pic:spPr>
+                </pic:pic>
+              </a:graphicData>
+            </a:graphic>
+          </wp:inline>
+        </w:drawing>
       </w:r>
     </w:p>
     <w:p>
       <w:pPr>
+        <w:pStyle w:val="Heading2"/>
+        <w:bidi/>
+        <w:rPr>
+          <w:rFonts w:cs="B Shiraz"/>
+          <w:rtl/>
+          <w:lang w:bidi="fa-IR"/>
+        </w:rPr>
+      </w:pPr>
+      <w:bookmarkStart w:id="1" w:name="_Toc165403105"/>
+      <w:r>
+        <w:rPr>
+          <w:rFonts w:cs="B Shiraz" w:hint="cs"/>
+          <w:rtl/>
+          <w:lang w:bidi="fa-IR"/>
+        </w:rPr>
+        <w:t>الف) محتوای فرکانسی از سیگنال تمیز</w:t>
+      </w:r>
+      <w:bookmarkEnd w:id="1"/>
+    </w:p>
+    <w:p>
+      <w:pPr>
+        <w:bidi/>
+        <w:rPr>
+          <w:rFonts w:cs="B Roya"/>
+          <w:rtl/>
+          <w:lang w:bidi="fa-IR"/>
+        </w:rPr>
+      </w:pPr>
+      <w:r>
+        <w:rPr>
+          <w:rFonts w:cs="B Roya"/>
+          <w:rtl/>
+        </w:rPr>
+        <w:t>در شکل زیر مقایسه دو حالت توان سیگنال قلبی نرمال و نویزی را در مقیاس لگاریتمی مشاهده می کنیم</w:t>
+      </w:r>
+      <w:r>
+        <w:rPr>
+          <w:rFonts w:cs="B Roya" w:hint="cs"/>
+          <w:rtl/>
+          <w:lang w:bidi="fa-IR"/>
+        </w:rPr>
+        <w:t>:</w:t>
+      </w:r>
+    </w:p>
+    <w:p>
+      <w:pPr>
+        <w:bidi/>
+        <w:jc w:val="center"/>
+        <w:rPr>
+          <w:rFonts w:cs="B Roya"/>
+          <w:rtl/>
+          <w:lang w:bidi="fa-IR"/>
+        </w:rPr>
+      </w:pPr>
+      <w:r>
+        <w:rPr>
+          <w:rFonts w:cs="B Roya"/>
+          <w:rtl/>
+          <w:lang w:bidi="fa-IR"/>
+        </w:rPr>
+        <w:lastRenderedPageBreak/>
+        <w:drawing>
+          <wp:inline distT="0" distB="0" distL="0" distR="0" wp14:anchorId="5949939B" wp14:editId="76B08689">
+            <wp:extent cx="5896798" cy="4753638"/>
+            <wp:effectExtent l="0" t="0" r="8890" b="8890"/>
+            <wp:docPr id="1834011989" name="Picture 1"/>
+            <wp:cNvGraphicFramePr>
+              <a:graphicFrameLocks xmlns:a="http://schemas.openxmlformats.org/drawingml/2006/main" noChangeAspect="1"/>
+            </wp:cNvGraphicFramePr>
+            <a:graphic xmlns:a="http://schemas.openxmlformats.org/drawingml/2006/main">
+              <a:graphicData uri="http://schemas.openxmlformats.org/drawingml/2006/picture">
+                <pic:pic xmlns:pic="http://schemas.openxmlformats.org/drawingml/2006/picture">
+                  <pic:nvPicPr>
+                    <pic:cNvPr id="1834011989" name=""/>
+                    <pic:cNvPicPr/>
+                  </pic:nvPicPr>
+                  <pic:blipFill>
+                    <a:blip r:embed="rId11"/>
+                    <a:stretch>
+                      <a:fillRect/>
+                    </a:stretch>
+                  </pic:blipFill>
+                  <pic:spPr>
+                    <a:xfrm>
+                      <a:off x="0" y="0"/>
+                      <a:ext cx="5896798" cy="4753638"/>
+                    </a:xfrm>
+                    <a:prstGeom prst="rect">
+                      <a:avLst/>
+                    </a:prstGeom>
+                  </pic:spPr>
+                </pic:pic>
+              </a:graphicData>
+            </a:graphic>
+          </wp:inline>
+        </w:drawing>
+      </w:r>
+    </w:p>
+    <w:p>
+      <w:pPr>
+        <w:bidi/>
+        <w:rPr>
+          <w:rFonts w:cs="B Roya"/>
+          <w:rtl/>
+          <w:lang w:bidi="fa-IR"/>
+        </w:rPr>
+      </w:pPr>
+      <w:r>
+        <w:rPr>
+          <w:rFonts w:cs="B Roya"/>
+          <w:rtl/>
+        </w:rPr>
+        <w:t>همانطور که مشاهده می کنیم، توان حالت نویزی نسبت به حالت نرمال در همه فرکانس ها مقدار بزرگتری می باشد</w:t>
+      </w:r>
+      <w:r>
+        <w:rPr>
+          <w:rFonts w:cs="B Roya"/>
+          <w:lang w:bidi="fa-IR"/>
+        </w:rPr>
+        <w:t>.</w:t>
+      </w:r>
+    </w:p>
+    <w:p>
+      <w:pPr>
+        <w:pStyle w:val="Heading2"/>
+        <w:bidi/>
+        <w:rPr>
+          <w:rFonts w:cs="B Shiraz"/>
+          <w:rtl/>
+          <w:lang w:bidi="fa-IR"/>
+        </w:rPr>
+      </w:pPr>
+      <w:bookmarkStart w:id="2" w:name="_Toc165403106"/>
+      <w:r>
+        <w:rPr>
+          <w:rFonts w:cs="B Shiraz" w:hint="cs"/>
+          <w:rtl/>
+          <w:lang w:bidi="fa-IR"/>
+        </w:rPr>
+        <w:t xml:space="preserve">ب) فیلتر </w:t>
+      </w:r>
+      <w:proofErr w:type="spellStart"/>
+      <w:r>
+        <w:rPr>
+          <w:rFonts w:cs="B Shiraz" w:hint="cs"/>
+          <w:rtl/>
+          <w:lang w:bidi="fa-IR"/>
+        </w:rPr>
+        <w:t>میان‌گذر</w:t>
+      </w:r>
+      <w:bookmarkEnd w:id="2"/>
+      <w:proofErr w:type="spellEnd"/>
+    </w:p>
+    <w:p>
+      <w:pPr>
+        <w:bidi/>
+        <w:jc w:val="both"/>
+        <w:rPr>
+          <w:rFonts w:cs="B Roya"/>
+          <w:rtl/>
+          <w:lang w:bidi="fa-IR"/>
+        </w:rPr>
+      </w:pPr>
+      <w:r>
+        <w:rPr>
+          <w:rFonts w:cs="B Roya"/>
+          <w:rtl/>
+        </w:rPr>
+        <w:t>همانطوری که در قسمت قبل مشاهده می شود، تفاوت توان در فرکانس های پایین به شدت زیاد میباشد، لذا یک فیلتر میان گذار با مشخصات زیر طراحی م</w:t>
+      </w:r>
+      <w:r>
+        <w:rPr>
+          <w:rFonts w:cs="B Roya" w:hint="cs"/>
+          <w:rtl/>
+        </w:rPr>
+        <w:t>ی‌</w:t>
+      </w:r>
+      <w:r>
+        <w:rPr>
+          <w:rFonts w:cs="B Roya"/>
+          <w:rtl/>
+        </w:rPr>
+        <w:t>کنیم</w:t>
+      </w:r>
+      <w:r>
+        <w:rPr>
+          <w:rFonts w:cs="B Roya" w:hint="cs"/>
+          <w:rtl/>
+          <w:lang w:bidi="fa-IR"/>
+        </w:rPr>
+        <w:t>:</w:t>
+      </w:r>
+    </w:p>
+    <w:p>
+      <w:pPr>
+        <w:autoSpaceDE w:val="0"/>
+        <w:autoSpaceDN w:val="0"/>
+        <w:adjustRightInd w:val="0"/>
+        <w:spacing w:after="0" w:line="240" w:lineRule="auto"/>
+        <w:rPr>
+          <w:rFonts w:ascii="Courier New" w:hAnsi="Courier New" w:cs="Courier New"/>
+          <w:kern w:val="0"/>
+          <w:sz w:val="18"/>
+          <w:szCs w:val="18"/>
+        </w:rPr>
+      </w:pPr>
+      <w:r>
+        <w:rPr>
+          <w:rFonts w:ascii="Courier New" w:hAnsi="Courier New" w:cs="Courier New"/>
+          <w:color w:val="000000"/>
+          <w:kern w:val="0"/>
+          <w:sz w:val="20"/>
+          <w:szCs w:val="20"/>
+        </w:rPr>
+        <w:t>[</w:t>
+      </w:r>
+      <w:proofErr w:type="spellStart"/>
+      <w:proofErr w:type="gramStart"/>
+      <w:r>
+        <w:rPr>
+          <w:rFonts w:ascii="Courier New" w:hAnsi="Courier New" w:cs="Courier New"/>
+          <w:color w:val="000000"/>
+          <w:kern w:val="0"/>
+          <w:sz w:val="20"/>
+          <w:szCs w:val="20"/>
+        </w:rPr>
+        <w:t>y,d</w:t>
+      </w:r>
+      <w:proofErr w:type="spellEnd"/>
+      <w:proofErr w:type="gramEnd"/>
+      <w:r>
+        <w:rPr>
+          <w:rFonts w:ascii="Courier New" w:hAnsi="Courier New" w:cs="Courier New"/>
+          <w:color w:val="000000"/>
+          <w:kern w:val="0"/>
+          <w:sz w:val="20"/>
+          <w:szCs w:val="20"/>
+        </w:rPr>
+        <w:t>] = bandpass(data(:,2), [</w:t>
+      </w:r>
+      <w:proofErr w:type="spellStart"/>
+      <w:r>
+        <w:rPr>
+          <w:rFonts w:ascii="Courier New" w:hAnsi="Courier New" w:cs="Courier New"/>
+          <w:color w:val="000000"/>
+          <w:kern w:val="0"/>
+          <w:sz w:val="20"/>
+          <w:szCs w:val="20"/>
+        </w:rPr>
+        <w:t>low_cut_freq</w:t>
+      </w:r>
+      <w:proofErr w:type="spellEnd"/>
+      <w:r>
+        <w:rPr>
+          <w:rFonts w:ascii="Courier New" w:hAnsi="Courier New" w:cs="Courier New"/>
+          <w:color w:val="000000"/>
+          <w:kern w:val="0"/>
+          <w:sz w:val="20"/>
+          <w:szCs w:val="20"/>
+        </w:rPr>
+        <w:t xml:space="preserve">, </w:t>
+      </w:r>
+      <w:proofErr w:type="spellStart"/>
+      <w:r>
+        <w:rPr>
+          <w:rFonts w:ascii="Courier New" w:hAnsi="Courier New" w:cs="Courier New"/>
+          <w:color w:val="000000"/>
+          <w:kern w:val="0"/>
+          <w:sz w:val="20"/>
+          <w:szCs w:val="20"/>
+        </w:rPr>
+        <w:t>high_cut_freq</w:t>
+      </w:r>
+      <w:proofErr w:type="spellEnd"/>
+      <w:r>
+        <w:rPr>
+          <w:rFonts w:ascii="Courier New" w:hAnsi="Courier New" w:cs="Courier New"/>
+          <w:color w:val="000000"/>
+          <w:kern w:val="0"/>
+          <w:sz w:val="20"/>
+          <w:szCs w:val="20"/>
+        </w:rPr>
+        <w:t>], 2*fs)</w:t>
+      </w:r>
+    </w:p>
+    <w:p>
+      <w:pPr>
+        <w:bidi/>
+        <w:jc w:val="both"/>
+        <w:rPr>
+          <w:rFonts w:cs="B Roya"/>
+          <w:rtl/>
+          <w:lang w:bidi="fa-IR"/>
+        </w:rPr>
+      </w:pPr>
+      <w:r>
+        <w:rPr>
+          <w:rFonts w:cs="B Roya" w:hint="cs"/>
+          <w:rtl/>
+          <w:lang w:bidi="fa-IR"/>
+        </w:rPr>
+        <w:t xml:space="preserve">که </w:t>
+      </w:r>
+      <w:proofErr w:type="spellStart"/>
+      <w:r>
+        <w:rPr>
+          <w:rFonts w:cs="B Roya" w:hint="cs"/>
+          <w:rtl/>
+          <w:lang w:bidi="fa-IR"/>
+        </w:rPr>
+        <w:t>فرکانس‌های</w:t>
+      </w:r>
+      <w:proofErr w:type="spellEnd"/>
+      <w:r>
+        <w:rPr>
+          <w:rFonts w:cs="B Roya" w:hint="cs"/>
+          <w:rtl/>
+          <w:lang w:bidi="fa-IR"/>
+        </w:rPr>
+        <w:t xml:space="preserve"> قطع پایین و بالای آن به شرح زیر هستند و به نحوی انتخاب شده‌اند که </w:t>
+      </w:r>
+      <w:r>
+        <w:rPr>
+          <w:rFonts w:cs="B Roya" w:hint="cs"/>
+          <w:rtl/>
+          <w:lang w:bidi="fa-IR"/>
+        </w:rPr>
+        <w:t xml:space="preserve">90 درصد توان سیگنال (به جز توان </w:t>
+      </w:r>
+      <w:r>
+        <w:rPr>
+          <w:rFonts w:cs="B Roya"/>
+          <w:lang w:bidi="fa-IR"/>
+        </w:rPr>
+        <w:t>baseline</w:t>
+      </w:r>
+      <w:r>
+        <w:rPr>
+          <w:rFonts w:cs="B Roya" w:hint="cs"/>
+          <w:rtl/>
+          <w:lang w:bidi="fa-IR"/>
+        </w:rPr>
+        <w:t xml:space="preserve">) را شامل شوند؛ در واقع فرکانس پایین را به صورت دستی تعیین کردیم و فرکانس بالا توسط کد نوشته شده محاسبه شد، به نحوی که شرط مذکور را </w:t>
+      </w:r>
+      <w:proofErr w:type="spellStart"/>
+      <w:r>
+        <w:rPr>
+          <w:rFonts w:cs="B Roya" w:hint="cs"/>
+          <w:rtl/>
+          <w:lang w:bidi="fa-IR"/>
+        </w:rPr>
+        <w:t>ارضا</w:t>
+      </w:r>
+      <w:proofErr w:type="spellEnd"/>
+      <w:r>
+        <w:rPr>
+          <w:rFonts w:cs="B Roya" w:hint="cs"/>
+          <w:rtl/>
+          <w:lang w:bidi="fa-IR"/>
+        </w:rPr>
+        <w:t xml:space="preserve"> کند:</w:t>
+      </w:r>
+    </w:p>
+    <w:p>
+      <w:pPr>
+        <w:spacing w:after="0" w:line="240" w:lineRule="auto"/>
+        <w:jc w:val="both"/>
+        <w:rPr>
+          <w:lang w:bidi="fa-IR"/>
+        </w:rPr>
+      </w:pPr>
+      <w:proofErr w:type="spellStart"/>
+      <w:r>
+        <w:rPr>
+          <w:lang w:bidi="fa-IR"/>
+        </w:rPr>
+        <w:t>low_cut_freq</w:t>
+      </w:r>
+      <w:proofErr w:type="spellEnd"/>
+      <w:r>
+        <w:rPr>
+          <w:lang w:bidi="fa-IR"/>
+        </w:rPr>
+        <w:t>=0.24414</w:t>
+      </w:r>
+    </w:p>
+    <w:p>
+      <w:pPr>
+        <w:spacing w:after="0" w:line="240" w:lineRule="auto"/>
+        <w:jc w:val="both"/>
+        <w:rPr>
+          <w:rtl/>
+          <w:lang w:bidi="fa-IR"/>
+        </w:rPr>
+      </w:pPr>
+      <w:proofErr w:type="spellStart"/>
+      <w:r>
+        <w:rPr>
+          <w:lang w:bidi="fa-IR"/>
+        </w:rPr>
+        <w:t>high_cut_freq</w:t>
+      </w:r>
+      <w:proofErr w:type="spellEnd"/>
+      <w:r>
+        <w:rPr>
+          <w:lang w:bidi="fa-IR"/>
+        </w:rPr>
+        <w:t>=57.8613</w:t>
+      </w:r>
+    </w:p>
+    <w:p>
+      <w:pPr>
+        <w:bidi/>
+        <w:spacing w:after="0" w:line="240" w:lineRule="auto"/>
+        <w:jc w:val="both"/>
+        <w:rPr>
+          <w:rFonts w:cs="B Roya"/>
+          <w:rtl/>
+          <w:lang w:bidi="fa-IR"/>
+        </w:rPr>
+      </w:pPr>
+    </w:p>
+    <w:p>
+      <w:pPr>
+        <w:bidi/>
+        <w:spacing w:after="0" w:line="240" w:lineRule="auto"/>
+        <w:jc w:val="both"/>
+        <w:rPr>
+          <w:rFonts w:cs="B Roya"/>
+          <w:rtl/>
+          <w:lang w:bidi="fa-IR"/>
+        </w:rPr>
+      </w:pPr>
+    </w:p>
+    <w:p>
+      <w:pPr>
+        <w:bidi/>
+        <w:spacing w:after="0" w:line="240" w:lineRule="auto"/>
+        <w:jc w:val="both"/>
+        <w:rPr>
+          <w:rFonts w:cs="B Roya"/>
+          <w:rtl/>
+          <w:lang w:bidi="fa-IR"/>
+        </w:rPr>
+      </w:pPr>
+    </w:p>
+    <w:p>
+      <w:pPr>
+        <w:bidi/>
+        <w:spacing w:after="0" w:line="240" w:lineRule="auto"/>
+        <w:jc w:val="both"/>
+        <w:rPr>
+          <w:rFonts w:cs="B Roya"/>
+          <w:rtl/>
+          <w:lang w:bidi="fa-IR"/>
+        </w:rPr>
+      </w:pPr>
+    </w:p>
+    <w:p>
+      <w:pPr>
+        <w:bidi/>
+        <w:spacing w:after="0" w:line="240" w:lineRule="auto"/>
+        <w:jc w:val="both"/>
+        <w:rPr>
+          <w:rFonts w:cs="B Roya"/>
+          <w:rtl/>
+          <w:lang w:bidi="fa-IR"/>
+        </w:rPr>
+      </w:pPr>
+      <w:r>
+        <w:rPr>
+          <w:rFonts w:cs="B Roya" w:hint="cs"/>
+          <w:rtl/>
+          <w:lang w:bidi="fa-IR"/>
+        </w:rPr>
+        <w:lastRenderedPageBreak/>
+        <w:t>پاسخ فرکانسی:</w:t>
+      </w:r>
+    </w:p>
+    <w:p>
+      <w:pPr>
+        <w:bidi/>
+        <w:jc w:val="both"/>
+        <w:rPr>
+          <w:rFonts w:cs="B Roya"/>
+          <w:rtl/>
+          <w:lang w:bidi="fa-IR"/>
+        </w:rPr>
+      </w:pPr>
+      <w:r>
+        <w:rPr>
+          <w:rFonts w:cs="B Roya"/>
+          <w:rtl/>
+          <w:lang w:bidi="fa-IR"/>
+        </w:rPr>
+        <w:drawing>
+          <wp:inline distT="0" distB="0" distL="0" distR="0" wp14:anchorId="5B94FD18" wp14:editId="56C1076B">
+            <wp:extent cx="5943600" cy="3204845"/>
+            <wp:effectExtent l="0" t="0" r="0" b="0"/>
+            <wp:docPr id="32591527" name="Picture 1"/>
+            <wp:cNvGraphicFramePr>
+              <a:graphicFrameLocks xmlns:a="http://schemas.openxmlformats.org/drawingml/2006/main" noChangeAspect="1"/>
+            </wp:cNvGraphicFramePr>
+            <a:graphic xmlns:a="http://schemas.openxmlformats.org/drawingml/2006/main">
+              <a:graphicData uri="http://schemas.openxmlformats.org/drawingml/2006/picture">
+                <pic:pic xmlns:pic="http://schemas.openxmlformats.org/drawingml/2006/picture">
+                  <pic:nvPicPr>
+                    <pic:cNvPr id="32591527" name=""/>
+                    <pic:cNvPicPr/>
+                  </pic:nvPicPr>
+                  <pic:blipFill>
+                    <a:blip r:embed="rId12"/>
+                    <a:stretch>
+                      <a:fillRect/>
+                    </a:stretch>
+                  </pic:blipFill>
+                  <pic:spPr>
+                    <a:xfrm>
+                      <a:off x="0" y="0"/>
+                      <a:ext cx="5943600" cy="3204845"/>
+                    </a:xfrm>
+                    <a:prstGeom prst="rect">
+                      <a:avLst/>
+                    </a:prstGeom>
+                  </pic:spPr>
+                </pic:pic>
+              </a:graphicData>
+            </a:graphic>
+          </wp:inline>
+        </w:drawing>
+      </w:r>
+    </w:p>
+    <w:p>
+      <w:pPr>
+        <w:bidi/>
+        <w:spacing w:after="0"/>
+        <w:jc w:val="both"/>
+        <w:rPr>
+          <w:rFonts w:cs="B Roya"/>
+          <w:rtl/>
+          <w:lang w:bidi="fa-IR"/>
+        </w:rPr>
+      </w:pPr>
+      <w:r>
+        <w:rPr>
+          <w:rFonts w:cs="B Roya" w:hint="cs"/>
+          <w:rtl/>
+          <w:lang w:bidi="fa-IR"/>
+        </w:rPr>
+        <w:t>پاسخ ضربه:</w:t>
+      </w:r>
+    </w:p>
+    <w:p>
+      <w:pPr>
+        <w:bidi/>
+        <w:jc w:val="center"/>
+        <w:rPr>
+          <w:rFonts w:cs="B Roya"/>
+          <w:rtl/>
+          <w:lang w:bidi="fa-IR"/>
+        </w:rPr>
+      </w:pPr>
+      <w:r>
+        <w:rPr>
+          <w:rFonts w:cs="B Roya"/>
+          <w:rtl/>
+          <w:lang w:bidi="fa-IR"/>
+        </w:rPr>
+        <w:drawing>
+          <wp:inline distT="0" distB="0" distL="0" distR="0" wp14:anchorId="4055E008" wp14:editId="0C88871D">
+            <wp:extent cx="5943600" cy="3239770"/>
+            <wp:effectExtent l="0" t="0" r="0" b="0"/>
+            <wp:docPr id="1906409875" name="Picture 1"/>
+            <wp:cNvGraphicFramePr>
+              <a:graphicFrameLocks xmlns:a="http://schemas.openxmlformats.org/drawingml/2006/main" noChangeAspect="1"/>
+            </wp:cNvGraphicFramePr>
+            <a:graphic xmlns:a="http://schemas.openxmlformats.org/drawingml/2006/main">
+              <a:graphicData uri="http://schemas.openxmlformats.org/drawingml/2006/picture">
+                <pic:pic xmlns:pic="http://schemas.openxmlformats.org/drawingml/2006/picture">
+                  <pic:nvPicPr>
+                    <pic:cNvPr id="1906409875" name=""/>
+                    <pic:cNvPicPr/>
+                  </pic:nvPicPr>
+                  <pic:blipFill>
+                    <a:blip r:embed="rId13"/>
+                    <a:stretch>
+                      <a:fillRect/>
+                    </a:stretch>
+                  </pic:blipFill>
+                  <pic:spPr>
+                    <a:xfrm>
+                      <a:off x="0" y="0"/>
+                      <a:ext cx="5943600" cy="3239770"/>
+                    </a:xfrm>
+                    <a:prstGeom prst="rect">
+                      <a:avLst/>
+                    </a:prstGeom>
+                  </pic:spPr>
+                </pic:pic>
+              </a:graphicData>
+            </a:graphic>
+          </wp:inline>
+        </w:drawing>
+      </w:r>
+    </w:p>
+    <w:p>
+      <w:pPr>
+        <w:bidi/>
+        <w:jc w:val="both"/>
+        <w:rPr>
+          <w:rFonts w:cs="B Roya"/>
+          <w:rtl/>
+          <w:lang w:bidi="fa-IR"/>
+        </w:rPr>
+      </w:pPr>
+    </w:p>
+    <w:p>
+      <w:pPr>
+        <w:bidi/>
+        <w:jc w:val="both"/>
+        <w:rPr>
+          <w:rFonts w:cs="B Roya"/>
+          <w:rtl/>
+          <w:lang w:bidi="fa-IR"/>
+        </w:rPr>
+      </w:pPr>
+    </w:p>
+    <w:p>
+      <w:pPr>
+        <w:bidi/>
+        <w:jc w:val="both"/>
+        <w:rPr>
+          <w:rFonts w:cs="B Roya"/>
+          <w:rtl/>
+          <w:lang w:bidi="fa-IR"/>
+        </w:rPr>
+      </w:pPr>
+    </w:p>
+    <w:p>
+      <w:pPr>
+        <w:bidi/>
+        <w:jc w:val="both"/>
+        <w:rPr>
+          <w:rFonts w:cs="B Roya"/>
+          <w:rtl/>
+          <w:lang w:bidi="fa-IR"/>
+        </w:rPr>
+      </w:pPr>
+    </w:p>
+    <w:p>
+      <w:pPr>
+        <w:bidi/>
+        <w:jc w:val="both"/>
+        <w:rPr>
+          <w:rFonts w:cs="B Roya"/>
+          <w:rtl/>
+          <w:lang w:bidi="fa-IR"/>
+        </w:rPr>
+      </w:pPr>
+      <w:r>
+        <w:rPr>
+          <w:rFonts w:cs="B Roya" w:hint="cs"/>
+          <w:rtl/>
+          <w:lang w:bidi="fa-IR"/>
+        </w:rPr>
+        <w:lastRenderedPageBreak/>
+        <w:t>پاسخ ضربه (</w:t>
+      </w:r>
+      <w:proofErr w:type="spellStart"/>
+      <w:r>
+        <w:rPr>
+          <w:rFonts w:cs="B Roya" w:hint="cs"/>
+          <w:rtl/>
+          <w:lang w:bidi="fa-IR"/>
+        </w:rPr>
+        <w:t>بزرگنمایی</w:t>
+      </w:r>
+      <w:proofErr w:type="spellEnd"/>
+      <w:r>
+        <w:rPr>
+          <w:rFonts w:cs="B Roya" w:hint="cs"/>
+          <w:rtl/>
+          <w:lang w:bidi="fa-IR"/>
+        </w:rPr>
+        <w:t xml:space="preserve"> </w:t>
+      </w:r>
+      <w:proofErr w:type="spellStart"/>
+      <w:r>
+        <w:rPr>
+          <w:rFonts w:cs="B Roya" w:hint="cs"/>
+          <w:rtl/>
+          <w:lang w:bidi="fa-IR"/>
+        </w:rPr>
+        <w:t>شدۀ</w:t>
+      </w:r>
+      <w:proofErr w:type="spellEnd"/>
+      <w:r>
+        <w:rPr>
+          <w:rFonts w:cs="B Roya" w:hint="cs"/>
+          <w:rtl/>
+          <w:lang w:bidi="fa-IR"/>
+        </w:rPr>
+        <w:t xml:space="preserve"> تصویر قبل):</w:t>
+      </w:r>
+    </w:p>
+    <w:p>
+      <w:pPr>
+        <w:bidi/>
+        <w:jc w:val="center"/>
+        <w:rPr>
+          <w:rFonts w:cs="B Roya" w:hint="cs"/>
+          <w:rtl/>
+          <w:lang w:bidi="fa-IR"/>
+        </w:rPr>
+      </w:pPr>
+      <w:r>
+        <w:rPr>
+          <w:rFonts w:cs="B Roya"/>
+          <w:rtl/>
+          <w:lang w:bidi="fa-IR"/>
+        </w:rPr>
+        <w:drawing>
+          <wp:inline distT="0" distB="0" distL="0" distR="0" wp14:anchorId="6F23221F" wp14:editId="6309C00D">
+            <wp:extent cx="5943600" cy="3143885"/>
+            <wp:effectExtent l="0" t="0" r="0" b="0"/>
+            <wp:docPr id="598126780" name="Picture 1"/>
+            <wp:cNvGraphicFramePr>
+              <a:graphicFrameLocks xmlns:a="http://schemas.openxmlformats.org/drawingml/2006/main" noChangeAspect="1"/>
+            </wp:cNvGraphicFramePr>
+            <a:graphic xmlns:a="http://schemas.openxmlformats.org/drawingml/2006/main">
+              <a:graphicData uri="http://schemas.openxmlformats.org/drawingml/2006/picture">
+                <pic:pic xmlns:pic="http://schemas.openxmlformats.org/drawingml/2006/picture">
+                  <pic:nvPicPr>
+                    <pic:cNvPr id="598126780" name=""/>
+                    <pic:cNvPicPr/>
+                  </pic:nvPicPr>
+                  <pic:blipFill>
+                    <a:blip r:embed="rId14"/>
+                    <a:stretch>
+                      <a:fillRect/>
+                    </a:stretch>
+                  </pic:blipFill>
+                  <pic:spPr>
+                    <a:xfrm>
+                      <a:off x="0" y="0"/>
+                      <a:ext cx="5943600" cy="3143885"/>
+                    </a:xfrm>
+                    <a:prstGeom prst="rect">
+                      <a:avLst/>
+                    </a:prstGeom>
+                  </pic:spPr>
+                </pic:pic>
+              </a:graphicData>
+            </a:graphic>
+          </wp:inline>
+        </w:drawing>
+      </w:r>
+    </w:p>
+    <w:p>
+      <w:pPr>
+        <w:pStyle w:val="Heading2"/>
+        <w:bidi/>
+        <w:rPr>
+          <w:rFonts w:cs="B Shiraz"/>
+          <w:rtl/>
+          <w:lang w:bidi="fa-IR"/>
+        </w:rPr>
+      </w:pPr>
+      <w:bookmarkStart w:id="3" w:name="_Toc165403107"/>
+      <w:r>
+        <w:rPr>
+          <w:rFonts w:cs="B Shiraz" w:hint="cs"/>
+          <w:rtl/>
+          <w:lang w:bidi="fa-IR"/>
+        </w:rPr>
+        <w:t>ج) کارایی فیلتر</w:t>
+      </w:r>
+      <w:bookmarkEnd w:id="3"/>
+    </w:p>
+    <w:p>
+      <w:pPr>
+        <w:bidi/>
+        <w:rPr>
+          <w:rFonts w:cs="B Roya"/>
+          <w:rtl/>
+          <w:lang w:bidi="fa-IR"/>
+        </w:rPr>
+      </w:pPr>
+      <w:r>
+        <w:rPr>
+          <w:rFonts w:cs="B Roya"/>
+          <w:rtl/>
+          <w:lang w:bidi="fa-IR"/>
+        </w:rPr>
+        <w:t>ف</w:t>
+      </w:r>
+      <w:r>
+        <w:rPr>
+          <w:rFonts w:cs="B Roya" w:hint="cs"/>
+          <w:rtl/>
+          <w:lang w:bidi="fa-IR"/>
+        </w:rPr>
+        <w:t>ی</w:t>
+      </w:r>
+      <w:r>
+        <w:rPr>
+          <w:rFonts w:cs="B Roya" w:hint="eastAsia"/>
+          <w:rtl/>
+          <w:lang w:bidi="fa-IR"/>
+        </w:rPr>
+        <w:t>لتر</w:t>
+      </w:r>
+      <w:r>
+        <w:rPr>
+          <w:rFonts w:cs="B Roya"/>
+          <w:rtl/>
+          <w:lang w:bidi="fa-IR"/>
+        </w:rPr>
+        <w:t xml:space="preserve"> را به </w:t>
+      </w:r>
+      <w:proofErr w:type="spellStart"/>
+      <w:r>
+        <w:rPr>
+          <w:rFonts w:cs="B Roya"/>
+          <w:rtl/>
+          <w:lang w:bidi="fa-IR"/>
+        </w:rPr>
+        <w:t>داده</w:t>
+      </w:r>
+      <w:r>
+        <w:rPr>
+          <w:rFonts w:cs="B Roya" w:hint="cs"/>
+          <w:rtl/>
+          <w:lang w:bidi="fa-IR"/>
+        </w:rPr>
+        <w:t>‌</w:t>
+      </w:r>
+      <w:r>
+        <w:rPr>
+          <w:rFonts w:cs="B Roya"/>
+          <w:rtl/>
+          <w:lang w:bidi="fa-IR"/>
+        </w:rPr>
+        <w:t>ها</w:t>
+      </w:r>
+      <w:proofErr w:type="spellEnd"/>
+      <w:r>
+        <w:rPr>
+          <w:rFonts w:cs="B Roya"/>
+          <w:rtl/>
+          <w:lang w:bidi="fa-IR"/>
+        </w:rPr>
+        <w:t xml:space="preserve"> اعمال م</w:t>
+      </w:r>
+      <w:r>
+        <w:rPr>
+          <w:rFonts w:cs="B Roya" w:hint="cs"/>
+          <w:rtl/>
+          <w:lang w:bidi="fa-IR"/>
+        </w:rPr>
+        <w:t>ی</w:t>
+      </w:r>
+      <w:r>
+        <w:rPr>
+          <w:rFonts w:cs="B Roya"/>
+          <w:rtl/>
+          <w:lang w:bidi="fa-IR"/>
+        </w:rPr>
+        <w:t xml:space="preserve"> کن</w:t>
+      </w:r>
+      <w:r>
+        <w:rPr>
+          <w:rFonts w:cs="B Roya" w:hint="cs"/>
+          <w:rtl/>
+          <w:lang w:bidi="fa-IR"/>
+        </w:rPr>
+        <w:t>ی</w:t>
+      </w:r>
+      <w:r>
+        <w:rPr>
+          <w:rFonts w:cs="B Roya" w:hint="eastAsia"/>
+          <w:rtl/>
+          <w:lang w:bidi="fa-IR"/>
+        </w:rPr>
+        <w:t>م</w:t>
+      </w:r>
+      <w:r>
+        <w:rPr>
+          <w:rFonts w:cs="B Roya"/>
+          <w:rtl/>
+          <w:lang w:bidi="fa-IR"/>
+        </w:rPr>
+        <w:t>. نت</w:t>
+      </w:r>
+      <w:r>
+        <w:rPr>
+          <w:rFonts w:cs="B Roya" w:hint="cs"/>
+          <w:rtl/>
+          <w:lang w:bidi="fa-IR"/>
+        </w:rPr>
+        <w:t>ی</w:t>
+      </w:r>
+      <w:r>
+        <w:rPr>
+          <w:rFonts w:cs="B Roya" w:hint="eastAsia"/>
+          <w:rtl/>
+          <w:lang w:bidi="fa-IR"/>
+        </w:rPr>
+        <w:t>جه</w:t>
+      </w:r>
+      <w:r>
+        <w:rPr>
+          <w:rFonts w:cs="B Roya"/>
+          <w:rtl/>
+          <w:lang w:bidi="fa-IR"/>
+        </w:rPr>
+        <w:t xml:space="preserve"> برا</w:t>
+      </w:r>
+      <w:r>
+        <w:rPr>
+          <w:rFonts w:cs="B Roya" w:hint="cs"/>
+          <w:rtl/>
+          <w:lang w:bidi="fa-IR"/>
+        </w:rPr>
+        <w:t>ی</w:t>
+      </w:r>
+      <w:r>
+        <w:rPr>
+          <w:rFonts w:cs="B Roya"/>
+          <w:rtl/>
+          <w:lang w:bidi="fa-IR"/>
+        </w:rPr>
+        <w:t xml:space="preserve"> </w:t>
+      </w:r>
+      <w:proofErr w:type="spellStart"/>
+      <w:r>
+        <w:rPr>
+          <w:rFonts w:cs="B Roya"/>
+          <w:rtl/>
+          <w:lang w:bidi="fa-IR"/>
+        </w:rPr>
+        <w:t>داده</w:t>
+      </w:r>
+      <w:r>
+        <w:rPr>
+          <w:rFonts w:cs="B Roya" w:hint="cs"/>
+          <w:rtl/>
+          <w:lang w:bidi="fa-IR"/>
+        </w:rPr>
+        <w:t>‌</w:t>
+      </w:r>
+      <w:r>
+        <w:rPr>
+          <w:rFonts w:cs="B Roya"/>
+          <w:rtl/>
+          <w:lang w:bidi="fa-IR"/>
+        </w:rPr>
+        <w:t>ها</w:t>
+      </w:r>
+      <w:r>
+        <w:rPr>
+          <w:rFonts w:cs="B Roya" w:hint="cs"/>
+          <w:rtl/>
+          <w:lang w:bidi="fa-IR"/>
+        </w:rPr>
+        <w:t>ی</w:t>
+      </w:r>
+      <w:proofErr w:type="spellEnd"/>
+      <w:r>
+        <w:rPr>
+          <w:rFonts w:cs="B Roya"/>
+          <w:rtl/>
+          <w:lang w:bidi="fa-IR"/>
+        </w:rPr>
+        <w:t xml:space="preserve"> </w:t>
+      </w:r>
+      <w:proofErr w:type="spellStart"/>
+      <w:r>
+        <w:rPr>
+          <w:rFonts w:cs="B Roya"/>
+          <w:rtl/>
+          <w:lang w:bidi="fa-IR"/>
+        </w:rPr>
+        <w:t>نو</w:t>
+      </w:r>
+      <w:r>
+        <w:rPr>
+          <w:rFonts w:cs="B Roya" w:hint="cs"/>
+          <w:rtl/>
+          <w:lang w:bidi="fa-IR"/>
+        </w:rPr>
+        <w:t>ی</w:t>
+      </w:r>
+      <w:r>
+        <w:rPr>
+          <w:rFonts w:cs="B Roya" w:hint="eastAsia"/>
+          <w:rtl/>
+          <w:lang w:bidi="fa-IR"/>
+        </w:rPr>
+        <w:t>ز</w:t>
+      </w:r>
+      <w:r>
+        <w:rPr>
+          <w:rFonts w:cs="B Roya" w:hint="cs"/>
+          <w:rtl/>
+          <w:lang w:bidi="fa-IR"/>
+        </w:rPr>
+        <w:t>ی</w:t>
+      </w:r>
+      <w:proofErr w:type="spellEnd"/>
+      <w:r>
+        <w:rPr>
+          <w:rFonts w:cs="B Roya"/>
+          <w:rtl/>
+          <w:lang w:bidi="fa-IR"/>
+        </w:rPr>
+        <w:t xml:space="preserve"> و نرمال </w:t>
+      </w:r>
+      <w:r>
+        <w:rPr>
+          <w:rFonts w:cs="B Roya" w:hint="cs"/>
+          <w:rtl/>
+          <w:lang w:bidi="fa-IR"/>
+        </w:rPr>
+        <w:t xml:space="preserve">در حوزه زمان و فرکانس </w:t>
+      </w:r>
+      <w:proofErr w:type="spellStart"/>
+      <w:r>
+        <w:rPr>
+          <w:rFonts w:cs="B Roya"/>
+          <w:rtl/>
+          <w:lang w:bidi="fa-IR"/>
+        </w:rPr>
+        <w:t>بصورت</w:t>
+      </w:r>
+      <w:proofErr w:type="spellEnd"/>
+      <w:r>
+        <w:rPr>
+          <w:rFonts w:cs="B Roya"/>
+          <w:rtl/>
+          <w:lang w:bidi="fa-IR"/>
+        </w:rPr>
+        <w:t xml:space="preserve"> ز</w:t>
+      </w:r>
+      <w:r>
+        <w:rPr>
+          <w:rFonts w:cs="B Roya" w:hint="cs"/>
+          <w:rtl/>
+          <w:lang w:bidi="fa-IR"/>
+        </w:rPr>
+        <w:t>ی</w:t>
+      </w:r>
+      <w:r>
+        <w:rPr>
+          <w:rFonts w:cs="B Roya" w:hint="eastAsia"/>
+          <w:rtl/>
+          <w:lang w:bidi="fa-IR"/>
+        </w:rPr>
+        <w:t>ر</w:t>
+      </w:r>
+      <w:r>
+        <w:rPr>
+          <w:rFonts w:cs="B Roya"/>
+          <w:rtl/>
+          <w:lang w:bidi="fa-IR"/>
+        </w:rPr>
+        <w:t xml:space="preserve"> م</w:t>
+      </w:r>
+      <w:r>
+        <w:rPr>
+          <w:rFonts w:cs="B Roya" w:hint="cs"/>
+          <w:rtl/>
+          <w:lang w:bidi="fa-IR"/>
+        </w:rPr>
+        <w:t>ی</w:t>
+      </w:r>
+      <w:r>
+        <w:rPr>
+          <w:rFonts w:cs="B Roya" w:hint="cs"/>
+          <w:rtl/>
+          <w:lang w:bidi="fa-IR"/>
+        </w:rPr>
+        <w:t>‌</w:t>
+      </w:r>
+      <w:r>
+        <w:rPr>
+          <w:rFonts w:cs="B Roya"/>
+          <w:rtl/>
+          <w:lang w:bidi="fa-IR"/>
+        </w:rPr>
+        <w:t>باش</w:t>
+      </w:r>
+      <w:r>
+        <w:rPr>
+          <w:rFonts w:cs="B Roya" w:hint="cs"/>
+          <w:rtl/>
+          <w:lang w:bidi="fa-IR"/>
+        </w:rPr>
+        <w:t>د:</w:t>
+      </w:r>
+    </w:p>
+    <w:p>
+      <w:pPr>
+        <w:bidi/>
+        <w:rPr>
+          <w:rFonts w:cs="B Roya" w:hint="cs"/>
+          <w:lang w:bidi="fa-IR"/>
+        </w:rPr>
+      </w:pPr>
+      <w:r>
+        <w:rPr>
+          <w:rFonts w:cs="B Roya"/>
+          <w:rtl/>
+          <w:lang w:bidi="fa-IR"/>
+        </w:rPr>
+        <w:drawing>
+          <wp:inline distT="0" distB="0" distL="0" distR="0" wp14:anchorId="7FFA02DD" wp14:editId="7E09A521">
+            <wp:extent cx="5943600" cy="3242945"/>
+            <wp:effectExtent l="0" t="0" r="0" b="0"/>
+            <wp:docPr id="1372857087" name="Picture 1"/>
+            <wp:cNvGraphicFramePr>
+              <a:graphicFrameLocks xmlns:a="http://schemas.openxmlformats.org/drawingml/2006/main" noChangeAspect="1"/>
+            </wp:cNvGraphicFramePr>
+            <a:graphic xmlns:a="http://schemas.openxmlformats.org/drawingml/2006/main">
+              <a:graphicData uri="http://schemas.openxmlformats.org/drawingml/2006/picture">
+                <pic:pic xmlns:pic="http://schemas.openxmlformats.org/drawingml/2006/picture">
+                  <pic:nvPicPr>
+                    <pic:cNvPr id="1372857087" name=""/>
+                    <pic:cNvPicPr/>
+                  </pic:nvPicPr>
+                  <pic:blipFill>
+                    <a:blip r:embed="rId15"/>
+                    <a:stretch>
+                      <a:fillRect/>
+                    </a:stretch>
+                  </pic:blipFill>
+                  <pic:spPr>
+                    <a:xfrm>
+                      <a:off x="0" y="0"/>
+                      <a:ext cx="5943600" cy="3242945"/>
+                    </a:xfrm>
+                    <a:prstGeom prst="rect">
+                      <a:avLst/>
+                    </a:prstGeom>
+                  </pic:spPr>
+                </pic:pic>
+              </a:graphicData>
+            </a:graphic>
+          </wp:inline>
+        </w:drawing>
+      </w:r>
+    </w:p>
+    <w:p>
+      <w:pPr>
+        <w:bidi/>
+        <w:jc w:val="both"/>
+        <w:rPr>
+          <w:rFonts w:cs="B Roya"/>
+          <w:lang w:bidi="fa-IR"/>
+        </w:rPr>
+      </w:pPr>
+      <w:r>
+        <w:rPr>
+          <w:rFonts w:cs="B Roya"/>
+          <w:rtl/>
+        </w:rPr>
+        <w:t>همانطور که می بینیم تا حد خوبی توانسته نویزهای سیگنال نویزی مورد نظر را حذف کند. همچنین ترم دی سی هر دو سیگنال هم حذف کرده است</w:t>
+      </w:r>
+      <w:r>
+        <w:rPr>
+          <w:rFonts w:cs="B Roya" w:hint="cs"/>
+          <w:rtl/>
+        </w:rPr>
+        <w:t>.</w:t>
+      </w:r>
+    </w:p>
+    <w:p>
+      <w:pPr>
+        <w:jc w:val="both"/>
+        <w:rPr>
+          <w:rtl/>
+          <w:lang w:bidi="fa-IR"/>
+        </w:rPr>
+      </w:pPr>
+      <w:r>
+        <w:rPr>
+          <w:rtl/>
+          <w:lang w:bidi="fa-IR"/>
+        </w:rPr>
+        <w:br w:type="page"/>
+      </w:r>
+    </w:p>
+    <w:p>
+      <w:pPr>
         <w:pStyle w:val="Heading1"/>
         <w:bidi/>
         <w:rPr>
@@ -4547,7 +6238,7 @@
           <w:lang w:bidi="fa-IR"/>
         </w:rPr>
       </w:pPr>
-      <w:bookmarkStart w:id="1" w:name="_Toc164845110"/>
+      <w:bookmarkStart w:id="4" w:name="_Toc165403108"/>
       <w:r>
         <w:rPr>
           <w:rFonts w:cs="B Shiraz"/>
@@ -4564,7 +6255,7 @@
           <w:rtl/>
           <w:lang w:bidi="fa-IR"/>
         </w:rPr>
-        <w:t>پتانسيل</w:t>
+        <w:t>تشخيص</w:t>
       </w:r>
       <w:proofErr w:type="spellEnd"/>
       <w:r>
@@ -4582,7 +6273,23 @@
           <w:rtl/>
           <w:lang w:bidi="fa-IR"/>
         </w:rPr>
-        <w:t>برانگيخته</w:t>
+        <w:t>آريتمي</w:t>
+      </w:r>
+      <w:r>
+        <w:rPr>
+          <w:rFonts w:cs="B Shiraz" w:hint="cs"/>
+          <w:rtl/>
+          <w:lang w:bidi="fa-IR"/>
+        </w:rPr>
+        <w:t>‌</w:t>
+      </w:r>
+      <w:r>
+        <w:rPr>
+          <w:rFonts w:cs="B Shiraz"/>
+          <w:rtl/>
+          <w:lang w:bidi="fa-IR"/>
+        </w:rPr>
+        <w:t>هاي</w:t>
       </w:r>
       <w:proofErr w:type="spellEnd"/>
       <w:r>
@@ -4591,12 +6298,22 @@
           <w:rtl/>
           <w:lang w:bidi="fa-IR"/>
         </w:rPr>
-        <w:t xml:space="preserve"> بينايي حالت دائم</w:t>
-      </w:r>
-      <w:bookmarkEnd w:id="1"/>
+        <w:t xml:space="preserve"> </w:t>
+      </w:r>
+      <w:proofErr w:type="spellStart"/>
+      <w:r>
+        <w:rPr>
+          <w:rFonts w:cs="B Shiraz"/>
+          <w:rtl/>
+          <w:lang w:bidi="fa-IR"/>
+        </w:rPr>
+        <w:t>بطني</w:t>
+      </w:r>
+      <w:bookmarkEnd w:id="4"/>
+      <w:proofErr w:type="spellEnd"/>
     </w:p>
     <w:sectPr>
-      <w:footerReference w:type="default" r:id="rId10"/>
+      <w:footerReference w:type="default" r:id="rId16"/>
       <w:pgSz w:w="12240" w:h="15840"/>
       <w:pgMar w:top="990" w:right="1440" w:bottom="1440" w:left="1440" w:header="720" w:footer="720" w:gutter="0"/>
       <w:pgNumType w:start="0"/>
@@ -7038,7 +8755,6 @@
   <w:style w:type="character" w:default="1" w:styleId="DefaultParagraphFont">
     <w:name w:val="Default Paragraph Font"/>
     <w:uiPriority w:val="1"/>
-    <w:semiHidden/>
     <w:unhideWhenUsed/>
   </w:style>
   <w:style w:type="table" w:default="1" w:styleId="TableNormal">

</xml_diff>